<commit_message>
adds pseudocode for guessing game
</commit_message>
<xml_diff>
--- a/Basic.docx
+++ b/Basic.docx
@@ -145,6 +145,16 @@
         <w:t>END WHILE</w:t>
       </w:r>
     </w:p>
+    <w:p>
+      <w:pPr>
+        <w:ind w:left="720" w:firstLine="720"/>
+      </w:pPr>
+      <w:r>
+        <w:t>RETURN guess</w:t>
+      </w:r>
+      <w:bookmarkStart w:id="0" w:name="_GoBack"/>
+      <w:bookmarkEnd w:id="0"/>
+    </w:p>
     <w:p/>
     <w:p/>
     <w:p>
@@ -306,8 +316,6 @@
       </w:pPr>
     </w:p>
     <w:p>
-      <w:bookmarkStart w:id="0" w:name="_GoBack"/>
-      <w:bookmarkEnd w:id="0"/>
       <w:r>
         <w:t xml:space="preserve"> </w:t>
       </w:r>

</xml_diff>

<commit_message>
adds pseudocode for ATM
</commit_message>
<xml_diff>
--- a/Basic.docx
+++ b/Basic.docx
@@ -114,8 +114,6 @@
       </w:pPr>
       <w:r>
         <w:tab/>
-      </w:r>
-      <w:r>
         <w:t>WHILE (guess not integer or 1 &gt;= guess &gt;= N)</w:t>
       </w:r>
     </w:p>
@@ -151,82 +149,502 @@
       </w:pPr>
       <w:r>
         <w:t>RETURN guess</w:t>
+      </w:r>
+    </w:p>
+    <w:p/>
+    <w:p/>
+    <w:p>
+      <w:r>
+        <w:tab/>
+        <w:t>PROCEDURE game output</w:t>
+      </w:r>
+      <w:r>
+        <w:t xml:space="preserve"> (x, guess)</w:t>
+      </w:r>
+      <w:r>
+        <w:t>:</w:t>
+      </w:r>
+    </w:p>
+    <w:p>
+      <w:pPr>
+        <w:ind w:firstLine="720"/>
+      </w:pPr>
+      <w:r>
+        <w:tab/>
+        <w:t>WHILE (guess != x)</w:t>
+      </w:r>
+    </w:p>
+    <w:p>
+      <w:pPr>
+        <w:pStyle w:val="ListParagraph"/>
+        <w:ind w:left="1440" w:firstLine="720"/>
+      </w:pPr>
+      <w:r>
+        <w:t>IF (guess &lt; x)</w:t>
+      </w:r>
+    </w:p>
+    <w:p>
+      <w:pPr>
+        <w:pStyle w:val="ListParagraph"/>
+      </w:pPr>
+      <w:r>
+        <w:tab/>
+      </w:r>
+      <w:r>
+        <w:tab/>
+      </w:r>
+      <w:r>
+        <w:tab/>
+        <w:t>OUTPUT ‘My number is larger’</w:t>
+      </w:r>
+    </w:p>
+    <w:p>
+      <w:pPr>
+        <w:pStyle w:val="ListParagraph"/>
+      </w:pPr>
+      <w:r>
+        <w:tab/>
+      </w:r>
+      <w:r>
+        <w:tab/>
+      </w:r>
+      <w:r>
+        <w:tab/>
+        <w:t>CALL procedure user input</w:t>
+      </w:r>
+    </w:p>
+    <w:p>
+      <w:pPr>
+        <w:pStyle w:val="ListParagraph"/>
+        <w:ind w:left="1440" w:firstLine="720"/>
+      </w:pPr>
+      <w:r>
+        <w:t>ELSE</w:t>
+      </w:r>
+    </w:p>
+    <w:p>
+      <w:pPr>
+        <w:pStyle w:val="ListParagraph"/>
+      </w:pPr>
+      <w:r>
+        <w:tab/>
+      </w:r>
+      <w:r>
+        <w:tab/>
+      </w:r>
+      <w:r>
+        <w:tab/>
+        <w:t>OUTPUT ‘My number is smaller’</w:t>
+      </w:r>
+    </w:p>
+    <w:p>
+      <w:pPr>
+        <w:pStyle w:val="ListParagraph"/>
+      </w:pPr>
+      <w:r>
+        <w:tab/>
+      </w:r>
+      <w:r>
+        <w:tab/>
+      </w:r>
+      <w:r>
+        <w:tab/>
+        <w:t>CALL procedure user input</w:t>
+      </w:r>
+    </w:p>
+    <w:p>
+      <w:pPr>
+        <w:pStyle w:val="ListParagraph"/>
+        <w:ind w:left="1440" w:firstLine="720"/>
+      </w:pPr>
+      <w:r>
+        <w:t>END IF</w:t>
+      </w:r>
+    </w:p>
+    <w:p>
+      <w:r>
+        <w:tab/>
+      </w:r>
+      <w:r>
+        <w:tab/>
+        <w:t>END WHILE</w:t>
+      </w:r>
+    </w:p>
+    <w:p>
+      <w:pPr>
+        <w:ind w:left="720" w:firstLine="720"/>
+      </w:pPr>
+      <w:r>
+        <w:t>OUTPUT ‘</w:t>
+      </w:r>
+      <w:r>
+        <w:t>You are correct</w:t>
+      </w:r>
+      <w:r>
+        <w:t>’</w:t>
+      </w:r>
+    </w:p>
+    <w:p>
+      <w:pPr>
+        <w:ind w:firstLine="720"/>
+      </w:pPr>
+    </w:p>
+    <w:p>
+      <w:pPr>
+        <w:pStyle w:val="ListParagraph"/>
+      </w:pPr>
+    </w:p>
+    <w:p>
+      <w:pPr>
+        <w:pStyle w:val="ListParagraph"/>
+      </w:pPr>
+    </w:p>
+    <w:p>
+      <w:r>
+        <w:t xml:space="preserve"> </w:t>
+      </w:r>
+    </w:p>
+    <w:p>
+      <w:r>
+        <w:br w:type="page"/>
+      </w:r>
+    </w:p>
+    <w:p>
+      <w:r>
+        <w:lastRenderedPageBreak/>
+        <w:t xml:space="preserve">5. </w:t>
+      </w:r>
+      <w:r>
+        <w:rPr>
+          <w:u w:val="single"/>
+        </w:rPr>
+        <w:t>ATM</w:t>
+      </w:r>
+    </w:p>
+    <w:p>
+      <w:pPr>
+        <w:spacing w:after="0"/>
+      </w:pPr>
+      <w:r>
+        <w:t>WHILE (amount not valid)</w:t>
+      </w:r>
+    </w:p>
+    <w:p>
+      <w:pPr>
+        <w:spacing w:after="0"/>
+      </w:pPr>
+      <w:r>
+        <w:tab/>
+      </w:r>
+      <w:r>
+        <w:t>v</w:t>
+      </w:r>
+      <w:r>
+        <w:t>alid = 0</w:t>
+      </w:r>
+    </w:p>
+    <w:p>
+      <w:pPr>
+        <w:spacing w:after="0"/>
+        <w:ind w:firstLine="720"/>
+      </w:pPr>
+      <w:r>
+        <w:t>INPUT amount</w:t>
+      </w:r>
+    </w:p>
+    <w:p>
+      <w:pPr>
+        <w:spacing w:after="0"/>
+        <w:ind w:firstLine="720"/>
+      </w:pPr>
+      <w:r>
+        <w:t>IF amount &gt;= 10</w:t>
+      </w:r>
+    </w:p>
+    <w:p>
+      <w:pPr>
+        <w:spacing w:after="0"/>
+        <w:ind w:firstLine="720"/>
+      </w:pPr>
+      <w:r>
+        <w:tab/>
+        <w:t>IF amount%</w:t>
+      </w:r>
+      <w:r>
+        <w:t>lowest denomination available</w:t>
+      </w:r>
+      <w:r>
+        <w:t xml:space="preserve"> == 0</w:t>
+      </w:r>
+    </w:p>
+    <w:p>
+      <w:pPr>
+        <w:spacing w:after="0"/>
+        <w:ind w:firstLine="720"/>
+      </w:pPr>
+      <w:r>
+        <w:tab/>
+      </w:r>
+      <w:r>
+        <w:tab/>
+        <w:t>IF amount below card limit</w:t>
+      </w:r>
+    </w:p>
+    <w:p>
+      <w:pPr>
+        <w:spacing w:after="0"/>
+        <w:ind w:firstLine="720"/>
+      </w:pPr>
+      <w:r>
+        <w:tab/>
+      </w:r>
+      <w:r>
+        <w:tab/>
+      </w:r>
+      <w:r>
+        <w:tab/>
+      </w:r>
+      <w:r>
+        <w:t>v</w:t>
+      </w:r>
+      <w:r>
+        <w:t>alid = 1</w:t>
+      </w:r>
+    </w:p>
+    <w:p>
+      <w:pPr>
+        <w:spacing w:after="0"/>
+        <w:ind w:firstLine="720"/>
+      </w:pPr>
+      <w:r>
+        <w:tab/>
+      </w:r>
+      <w:r>
+        <w:tab/>
+        <w:t>END IF</w:t>
+      </w:r>
+    </w:p>
+    <w:p>
+      <w:pPr>
+        <w:spacing w:after="0"/>
+        <w:ind w:firstLine="720"/>
+      </w:pPr>
+      <w:r>
+        <w:tab/>
+        <w:t>END IF</w:t>
+      </w:r>
+    </w:p>
+    <w:p>
+      <w:pPr>
+        <w:spacing w:after="0"/>
+        <w:ind w:firstLine="720"/>
+      </w:pPr>
+      <w:r>
+        <w:t>END IF</w:t>
+      </w:r>
+    </w:p>
+    <w:p>
+      <w:pPr>
+        <w:spacing w:after="0"/>
+      </w:pPr>
+      <w:r>
+        <w:t>END WHILE</w:t>
+      </w:r>
+    </w:p>
+    <w:p>
+      <w:pPr>
+        <w:spacing w:after="0"/>
+      </w:pPr>
+      <w:r>
+        <w:t>WHILE (amount &gt; 0)</w:t>
+      </w:r>
+    </w:p>
+    <w:p>
+      <w:pPr>
+        <w:spacing w:after="0"/>
+        <w:ind w:firstLine="720"/>
+      </w:pPr>
+      <w:r>
+        <w:t>REPEAT for each available denomination starting with largest</w:t>
+      </w:r>
+    </w:p>
+    <w:p>
+      <w:pPr>
+        <w:spacing w:after="0"/>
+      </w:pPr>
+      <w:r>
+        <w:tab/>
+      </w:r>
+      <w:r>
+        <w:tab/>
+        <w:t>notes = (int) amount / note value</w:t>
+      </w:r>
+    </w:p>
+    <w:p>
+      <w:pPr>
+        <w:spacing w:after="0"/>
+      </w:pPr>
+      <w:r>
+        <w:tab/>
+      </w:r>
+      <w:r>
+        <w:tab/>
+        <w:t>IF (notes &lt;= notes_available)</w:t>
+      </w:r>
+    </w:p>
+    <w:p>
+      <w:pPr>
+        <w:spacing w:after="0"/>
+      </w:pPr>
+      <w:r>
+        <w:tab/>
+      </w:r>
+      <w:r>
+        <w:tab/>
+      </w:r>
+      <w:r>
+        <w:tab/>
+      </w:r>
+      <w:r>
+        <w:t>a</w:t>
+      </w:r>
+      <w:r>
+        <w:t>mount = amount % note value</w:t>
+      </w:r>
+    </w:p>
+    <w:p>
+      <w:pPr>
+        <w:spacing w:after="0"/>
+      </w:pPr>
+      <w:r>
+        <w:tab/>
+      </w:r>
+      <w:r>
+        <w:tab/>
+        <w:t>ELSE</w:t>
+      </w:r>
+    </w:p>
+    <w:p>
+      <w:pPr>
+        <w:spacing w:after="0"/>
+      </w:pPr>
+      <w:r>
+        <w:tab/>
+      </w:r>
+      <w:r>
+        <w:tab/>
+      </w:r>
+      <w:r>
+        <w:tab/>
+      </w:r>
+      <w:r>
+        <w:t>notes = notes_available</w:t>
+      </w:r>
+    </w:p>
+    <w:p>
+      <w:pPr>
+        <w:spacing w:after="0"/>
+      </w:pPr>
+      <w:r>
+        <w:tab/>
+      </w:r>
+      <w:r>
+        <w:tab/>
+      </w:r>
+      <w:r>
+        <w:tab/>
+      </w:r>
+      <w:r>
+        <w:t>amount = amount-(notes*denomination)</w:t>
+      </w:r>
+    </w:p>
+    <w:p>
+      <w:pPr>
+        <w:spacing w:after="0"/>
+      </w:pPr>
+      <w:r>
+        <w:tab/>
+      </w:r>
+      <w:r>
+        <w:tab/>
+        <w:t>END IF</w:t>
+      </w:r>
+      <w:r>
+        <w:t xml:space="preserve"> </w:t>
+      </w:r>
+    </w:p>
+    <w:p>
+      <w:pPr>
+        <w:spacing w:after="0"/>
+      </w:pPr>
+      <w:r>
+        <w:tab/>
+      </w:r>
+      <w:r>
+        <w:tab/>
+        <w:t>sum += notes*denomination</w:t>
+      </w:r>
+    </w:p>
+    <w:p>
+      <w:pPr>
+        <w:spacing w:after="0"/>
+        <w:ind w:firstLine="720"/>
+      </w:pPr>
+      <w:r>
+        <w:t>END REPEAT</w:t>
+      </w:r>
+    </w:p>
+    <w:p>
+      <w:pPr>
+        <w:spacing w:after="0"/>
+      </w:pPr>
+      <w:r>
+        <w:t>END WHILE</w:t>
+      </w:r>
+    </w:p>
+    <w:p>
+      <w:pPr>
+        <w:spacing w:after="0"/>
+      </w:pPr>
+      <w:r>
+        <w:t>IF (sum == initial_amount)</w:t>
+      </w:r>
+    </w:p>
+    <w:p>
+      <w:pPr>
+        <w:spacing w:after="0"/>
+      </w:pPr>
+      <w:r>
+        <w:tab/>
+        <w:t>FOR notes</w:t>
+      </w:r>
+    </w:p>
+    <w:p>
+      <w:pPr>
+        <w:spacing w:after="0"/>
+        <w:ind w:left="720" w:firstLine="720"/>
+      </w:pPr>
+      <w:r>
+        <w:t xml:space="preserve">OUTPUT </w:t>
+      </w:r>
+      <w:r>
+        <w:t>money</w:t>
+      </w:r>
+    </w:p>
+    <w:p>
+      <w:pPr>
+        <w:spacing w:after="0"/>
+      </w:pPr>
+      <w:r>
+        <w:tab/>
+        <w:t>END FOR</w:t>
       </w:r>
       <w:bookmarkStart w:id="0" w:name="_GoBack"/>
       <w:bookmarkEnd w:id="0"/>
     </w:p>
-    <w:p/>
-    <w:p/>
-    <w:p>
-      <w:r>
-        <w:tab/>
-        <w:t>PROCEDURE game output</w:t>
-      </w:r>
-      <w:r>
-        <w:t xml:space="preserve"> (x, guess)</w:t>
-      </w:r>
-      <w:r>
-        <w:t>:</w:t>
-      </w:r>
-    </w:p>
-    <w:p>
-      <w:pPr>
-        <w:ind w:firstLine="720"/>
-      </w:pPr>
-      <w:r>
-        <w:tab/>
-      </w:r>
-      <w:r>
-        <w:t>WHILE (guess != x)</w:t>
-      </w:r>
-    </w:p>
-    <w:p>
-      <w:pPr>
-        <w:pStyle w:val="ListParagraph"/>
-        <w:ind w:left="1440" w:firstLine="720"/>
-      </w:pPr>
-      <w:r>
-        <w:t>IF (guess &lt; x)</w:t>
-      </w:r>
-    </w:p>
-    <w:p>
-      <w:pPr>
-        <w:pStyle w:val="ListParagraph"/>
-      </w:pPr>
-      <w:r>
-        <w:tab/>
-      </w:r>
-      <w:r>
-        <w:tab/>
-      </w:r>
-      <w:r>
-        <w:tab/>
-      </w:r>
-      <w:r>
-        <w:t>OUTPUT ‘My number is larger’</w:t>
-      </w:r>
-    </w:p>
-    <w:p>
-      <w:pPr>
-        <w:pStyle w:val="ListParagraph"/>
-      </w:pPr>
-      <w:r>
-        <w:tab/>
-      </w:r>
-      <w:r>
-        <w:tab/>
-      </w:r>
-      <w:r>
-        <w:tab/>
-      </w:r>
-      <w:r>
-        <w:t>CALL procedure user input</w:t>
-      </w:r>
-    </w:p>
-    <w:p>
-      <w:pPr>
-        <w:pStyle w:val="ListParagraph"/>
-        <w:ind w:left="1440" w:firstLine="720"/>
+    <w:p>
+      <w:pPr>
+        <w:spacing w:after="0"/>
       </w:pPr>
       <w:r>
         <w:t>ELSE</w:t>
@@ -234,90 +652,28 @@
     </w:p>
     <w:p>
       <w:pPr>
-        <w:pStyle w:val="ListParagraph"/>
-      </w:pPr>
-      <w:r>
-        <w:tab/>
-      </w:r>
-      <w:r>
-        <w:tab/>
-      </w:r>
-      <w:r>
-        <w:tab/>
-      </w:r>
-      <w:r>
-        <w:t>OUTPUT ‘My number is smaller’</w:t>
-      </w:r>
-    </w:p>
-    <w:p>
-      <w:pPr>
-        <w:pStyle w:val="ListParagraph"/>
-      </w:pPr>
-      <w:r>
-        <w:tab/>
-      </w:r>
-      <w:r>
-        <w:tab/>
-      </w:r>
-      <w:r>
-        <w:tab/>
-      </w:r>
-      <w:r>
-        <w:t>CALL procedure user input</w:t>
-      </w:r>
-    </w:p>
-    <w:p>
-      <w:pPr>
-        <w:pStyle w:val="ListParagraph"/>
-        <w:ind w:left="1440" w:firstLine="720"/>
+        <w:spacing w:after="0"/>
+      </w:pPr>
+      <w:r>
+        <w:tab/>
+        <w:t>OUTPUT error message</w:t>
+      </w:r>
+    </w:p>
+    <w:p>
+      <w:pPr>
+        <w:spacing w:after="0"/>
+      </w:pPr>
+      <w:r>
+        <w:tab/>
+        <w:t>RESTART</w:t>
+      </w:r>
+    </w:p>
+    <w:p>
+      <w:pPr>
+        <w:spacing w:after="0"/>
       </w:pPr>
       <w:r>
         <w:t>END IF</w:t>
-      </w:r>
-    </w:p>
-    <w:p>
-      <w:r>
-        <w:tab/>
-      </w:r>
-      <w:r>
-        <w:tab/>
-      </w:r>
-      <w:r>
-        <w:t>END WHILE</w:t>
-      </w:r>
-    </w:p>
-    <w:p>
-      <w:pPr>
-        <w:ind w:left="720" w:firstLine="720"/>
-      </w:pPr>
-      <w:r>
-        <w:t>OUTPUT ‘</w:t>
-      </w:r>
-      <w:r>
-        <w:t>You are correct</w:t>
-      </w:r>
-      <w:r>
-        <w:t>’</w:t>
-      </w:r>
-    </w:p>
-    <w:p>
-      <w:pPr>
-        <w:ind w:firstLine="720"/>
-      </w:pPr>
-    </w:p>
-    <w:p>
-      <w:pPr>
-        <w:pStyle w:val="ListParagraph"/>
-      </w:pPr>
-    </w:p>
-    <w:p>
-      <w:pPr>
-        <w:pStyle w:val="ListParagraph"/>
-      </w:pPr>
-    </w:p>
-    <w:p>
-      <w:r>
-        <w:t xml:space="preserve"> </w:t>
       </w:r>
     </w:p>
     <w:sectPr>
@@ -550,6 +906,7 @@
     <w:lsdException w:name="HTML Sample" w:semiHidden="1" w:unhideWhenUsed="1"/>
     <w:lsdException w:name="HTML Typewriter" w:semiHidden="1" w:unhideWhenUsed="1"/>
     <w:lsdException w:name="HTML Variable" w:semiHidden="1" w:unhideWhenUsed="1"/>
+    <w:lsdException w:name="Normal Table" w:semiHidden="1" w:unhideWhenUsed="1"/>
     <w:lsdException w:name="annotation subject" w:semiHidden="1" w:unhideWhenUsed="1"/>
     <w:lsdException w:name="No List" w:semiHidden="1" w:unhideWhenUsed="1"/>
     <w:lsdException w:name="Outline List 1" w:semiHidden="1" w:unhideWhenUsed="1"/>
@@ -595,9 +952,11 @@
     <w:lsdException w:name="Table Subtle 1" w:semiHidden="1" w:unhideWhenUsed="1"/>
     <w:lsdException w:name="Table Subtle 2" w:semiHidden="1" w:unhideWhenUsed="1"/>
     <w:lsdException w:name="Table Web 1" w:semiHidden="1" w:unhideWhenUsed="1"/>
+    <w:lsdException w:name="Table Web 2" w:semiHidden="1" w:unhideWhenUsed="1"/>
     <w:lsdException w:name="Table Web 3" w:semiHidden="1" w:unhideWhenUsed="1"/>
     <w:lsdException w:name="Balloon Text" w:semiHidden="1" w:unhideWhenUsed="1"/>
     <w:lsdException w:name="Table Grid" w:uiPriority="39"/>
+    <w:lsdException w:name="Table Theme" w:semiHidden="1" w:unhideWhenUsed="1"/>
     <w:lsdException w:name="Placeholder Text" w:semiHidden="1"/>
     <w:lsdException w:name="No Spacing" w:uiPriority="1" w:qFormat="1"/>
     <w:lsdException w:name="Light Shading" w:uiPriority="60"/>

</xml_diff>